<commit_message>
Update DoTest and fig bug in InfoAccount
</commit_message>
<xml_diff>
--- a/Documents/CheckList.docx
+++ b/Documents/CheckList.docx
@@ -48,6 +48,28 @@
       </w:r>
       <w:r>
         <w:tab/>
+        <w:t xml:space="preserve">Cần bổ sung </w:t>
+      </w:r>
+      <w:sdt>
+        <w:sdtPr>
+          <w:id w:val="-112905434"/>
+          <w14:checkbox>
+            <w14:checked w14:val="0"/>
+            <w14:checkedState w14:val="2612" w14:font="MS Gothic"/>
+            <w14:uncheckedState w14:val="2610" w14:font="MS Gothic"/>
+          </w14:checkbox>
+        </w:sdtPr>
+        <w:sdtContent>
+          <w:r>
+            <w:rPr>
+              <w:rFonts w:ascii="MS Gothic" w:eastAsia="MS Gothic" w:hAnsi="MS Gothic" w:hint="eastAsia"/>
+            </w:rPr>
+            <w:t>☐</w:t>
+          </w:r>
+        </w:sdtContent>
+      </w:sdt>
+      <w:r>
+        <w:tab/>
         <w:t xml:space="preserve">Lỗi </w:t>
       </w:r>
       <w:sdt>
@@ -105,6 +127,30 @@
       </w:r>
       <w:r>
         <w:tab/>
+      </w:r>
+      <w:r>
+        <w:t xml:space="preserve">Cần bổ sung </w:t>
+      </w:r>
+      <w:sdt>
+        <w:sdtPr>
+          <w:id w:val="-1681040388"/>
+          <w14:checkbox>
+            <w14:checked w14:val="0"/>
+            <w14:checkedState w14:val="2612" w14:font="MS Gothic"/>
+            <w14:uncheckedState w14:val="2610" w14:font="MS Gothic"/>
+          </w14:checkbox>
+        </w:sdtPr>
+        <w:sdtContent>
+          <w:r>
+            <w:rPr>
+              <w:rFonts w:ascii="MS Gothic" w:eastAsia="MS Gothic" w:hAnsi="MS Gothic" w:hint="eastAsia"/>
+            </w:rPr>
+            <w:t>☐</w:t>
+          </w:r>
+        </w:sdtContent>
+      </w:sdt>
+      <w:r>
+        <w:tab/>
         <w:t xml:space="preserve">Lỗi </w:t>
       </w:r>
       <w:sdt>
@@ -165,6 +211,30 @@
       </w:r>
       <w:r>
         <w:tab/>
+      </w:r>
+      <w:r>
+        <w:t xml:space="preserve">Cần bổ sung </w:t>
+      </w:r>
+      <w:sdt>
+        <w:sdtPr>
+          <w:id w:val="-310412383"/>
+          <w14:checkbox>
+            <w14:checked w14:val="0"/>
+            <w14:checkedState w14:val="2612" w14:font="MS Gothic"/>
+            <w14:uncheckedState w14:val="2610" w14:font="MS Gothic"/>
+          </w14:checkbox>
+        </w:sdtPr>
+        <w:sdtContent>
+          <w:r>
+            <w:rPr>
+              <w:rFonts w:ascii="MS Gothic" w:eastAsia="MS Gothic" w:hAnsi="MS Gothic" w:hint="eastAsia"/>
+            </w:rPr>
+            <w:t>☐</w:t>
+          </w:r>
+        </w:sdtContent>
+      </w:sdt>
+      <w:r>
+        <w:tab/>
         <w:t xml:space="preserve">Lỗi </w:t>
       </w:r>
       <w:sdt>
@@ -225,6 +295,30 @@
       </w:r>
       <w:r>
         <w:tab/>
+      </w:r>
+      <w:r>
+        <w:t xml:space="preserve">Cần bổ sung </w:t>
+      </w:r>
+      <w:sdt>
+        <w:sdtPr>
+          <w:id w:val="-870915484"/>
+          <w14:checkbox>
+            <w14:checked w14:val="0"/>
+            <w14:checkedState w14:val="2612" w14:font="MS Gothic"/>
+            <w14:uncheckedState w14:val="2610" w14:font="MS Gothic"/>
+          </w14:checkbox>
+        </w:sdtPr>
+        <w:sdtContent>
+          <w:r>
+            <w:rPr>
+              <w:rFonts w:ascii="MS Gothic" w:eastAsia="MS Gothic" w:hAnsi="MS Gothic" w:hint="eastAsia"/>
+            </w:rPr>
+            <w:t>☐</w:t>
+          </w:r>
+        </w:sdtContent>
+      </w:sdt>
+      <w:r>
+        <w:tab/>
         <w:t xml:space="preserve">Lỗi </w:t>
       </w:r>
       <w:sdt>
@@ -285,6 +379,30 @@
       </w:r>
       <w:r>
         <w:tab/>
+      </w:r>
+      <w:r>
+        <w:t xml:space="preserve">Cần bổ sung </w:t>
+      </w:r>
+      <w:sdt>
+        <w:sdtPr>
+          <w:id w:val="847903432"/>
+          <w14:checkbox>
+            <w14:checked w14:val="0"/>
+            <w14:checkedState w14:val="2612" w14:font="MS Gothic"/>
+            <w14:uncheckedState w14:val="2610" w14:font="MS Gothic"/>
+          </w14:checkbox>
+        </w:sdtPr>
+        <w:sdtContent>
+          <w:r>
+            <w:rPr>
+              <w:rFonts w:ascii="MS Gothic" w:eastAsia="MS Gothic" w:hAnsi="MS Gothic" w:hint="eastAsia"/>
+            </w:rPr>
+            <w:t>☐</w:t>
+          </w:r>
+        </w:sdtContent>
+      </w:sdt>
+      <w:r>
+        <w:tab/>
         <w:t xml:space="preserve">Lỗi </w:t>
       </w:r>
       <w:sdt>
@@ -345,6 +463,30 @@
       </w:r>
       <w:r>
         <w:tab/>
+      </w:r>
+      <w:r>
+        <w:t xml:space="preserve">Cần bổ sung </w:t>
+      </w:r>
+      <w:sdt>
+        <w:sdtPr>
+          <w:id w:val="-1755111844"/>
+          <w14:checkbox>
+            <w14:checked w14:val="0"/>
+            <w14:checkedState w14:val="2612" w14:font="MS Gothic"/>
+            <w14:uncheckedState w14:val="2610" w14:font="MS Gothic"/>
+          </w14:checkbox>
+        </w:sdtPr>
+        <w:sdtContent>
+          <w:r>
+            <w:rPr>
+              <w:rFonts w:ascii="MS Gothic" w:eastAsia="MS Gothic" w:hAnsi="MS Gothic" w:hint="eastAsia"/>
+            </w:rPr>
+            <w:t>☐</w:t>
+          </w:r>
+        </w:sdtContent>
+      </w:sdt>
+      <w:r>
+        <w:tab/>
         <w:t xml:space="preserve">Lỗi </w:t>
       </w:r>
       <w:sdt>
@@ -402,6 +544,30 @@
       </w:r>
       <w:r>
         <w:tab/>
+      </w:r>
+      <w:r>
+        <w:t xml:space="preserve">Cần bổ sung </w:t>
+      </w:r>
+      <w:sdt>
+        <w:sdtPr>
+          <w:id w:val="1511492259"/>
+          <w14:checkbox>
+            <w14:checked w14:val="0"/>
+            <w14:checkedState w14:val="2612" w14:font="MS Gothic"/>
+            <w14:uncheckedState w14:val="2610" w14:font="MS Gothic"/>
+          </w14:checkbox>
+        </w:sdtPr>
+        <w:sdtContent>
+          <w:r>
+            <w:rPr>
+              <w:rFonts w:ascii="MS Gothic" w:eastAsia="MS Gothic" w:hAnsi="MS Gothic" w:hint="eastAsia"/>
+            </w:rPr>
+            <w:t>☐</w:t>
+          </w:r>
+        </w:sdtContent>
+      </w:sdt>
+      <w:r>
+        <w:tab/>
         <w:t xml:space="preserve">Lỗi </w:t>
       </w:r>
       <w:sdt>
@@ -462,6 +628,30 @@
       </w:r>
       <w:r>
         <w:tab/>
+      </w:r>
+      <w:r>
+        <w:t xml:space="preserve">Cần bổ sung </w:t>
+      </w:r>
+      <w:sdt>
+        <w:sdtPr>
+          <w:id w:val="-757520856"/>
+          <w14:checkbox>
+            <w14:checked w14:val="0"/>
+            <w14:checkedState w14:val="2612" w14:font="MS Gothic"/>
+            <w14:uncheckedState w14:val="2610" w14:font="MS Gothic"/>
+          </w14:checkbox>
+        </w:sdtPr>
+        <w:sdtContent>
+          <w:r>
+            <w:rPr>
+              <w:rFonts w:ascii="MS Gothic" w:eastAsia="MS Gothic" w:hAnsi="MS Gothic" w:hint="eastAsia"/>
+            </w:rPr>
+            <w:t>☐</w:t>
+          </w:r>
+        </w:sdtContent>
+      </w:sdt>
+      <w:r>
+        <w:tab/>
         <w:t xml:space="preserve">Lỗi </w:t>
       </w:r>
       <w:sdt>
@@ -519,6 +709,30 @@
       </w:r>
       <w:r>
         <w:tab/>
+      </w:r>
+      <w:r>
+        <w:t xml:space="preserve">Cần bổ sung </w:t>
+      </w:r>
+      <w:sdt>
+        <w:sdtPr>
+          <w:id w:val="1481271419"/>
+          <w14:checkbox>
+            <w14:checked w14:val="0"/>
+            <w14:checkedState w14:val="2612" w14:font="MS Gothic"/>
+            <w14:uncheckedState w14:val="2610" w14:font="MS Gothic"/>
+          </w14:checkbox>
+        </w:sdtPr>
+        <w:sdtContent>
+          <w:r>
+            <w:rPr>
+              <w:rFonts w:ascii="MS Gothic" w:eastAsia="MS Gothic" w:hAnsi="MS Gothic" w:hint="eastAsia"/>
+            </w:rPr>
+            <w:t>☐</w:t>
+          </w:r>
+        </w:sdtContent>
+      </w:sdt>
+      <w:r>
+        <w:tab/>
         <w:t xml:space="preserve">Lỗi </w:t>
       </w:r>
       <w:sdt>
@@ -579,6 +793,30 @@
       </w:r>
       <w:r>
         <w:tab/>
+      </w:r>
+      <w:r>
+        <w:t xml:space="preserve">Cần bổ sung </w:t>
+      </w:r>
+      <w:sdt>
+        <w:sdtPr>
+          <w:id w:val="2053805167"/>
+          <w14:checkbox>
+            <w14:checked w14:val="0"/>
+            <w14:checkedState w14:val="2612" w14:font="MS Gothic"/>
+            <w14:uncheckedState w14:val="2610" w14:font="MS Gothic"/>
+          </w14:checkbox>
+        </w:sdtPr>
+        <w:sdtContent>
+          <w:r>
+            <w:rPr>
+              <w:rFonts w:ascii="MS Gothic" w:eastAsia="MS Gothic" w:hAnsi="MS Gothic" w:hint="eastAsia"/>
+            </w:rPr>
+            <w:t>☐</w:t>
+          </w:r>
+        </w:sdtContent>
+      </w:sdt>
+      <w:r>
+        <w:tab/>
         <w:t xml:space="preserve">Lỗi </w:t>
       </w:r>
       <w:sdt>
@@ -639,6 +877,30 @@
       </w:r>
       <w:r>
         <w:tab/>
+      </w:r>
+      <w:r>
+        <w:t xml:space="preserve">Cần bổ sung </w:t>
+      </w:r>
+      <w:sdt>
+        <w:sdtPr>
+          <w:id w:val="1130740810"/>
+          <w14:checkbox>
+            <w14:checked w14:val="0"/>
+            <w14:checkedState w14:val="2612" w14:font="MS Gothic"/>
+            <w14:uncheckedState w14:val="2610" w14:font="MS Gothic"/>
+          </w14:checkbox>
+        </w:sdtPr>
+        <w:sdtContent>
+          <w:r>
+            <w:rPr>
+              <w:rFonts w:ascii="MS Gothic" w:eastAsia="MS Gothic" w:hAnsi="MS Gothic" w:hint="eastAsia"/>
+            </w:rPr>
+            <w:t>☐</w:t>
+          </w:r>
+        </w:sdtContent>
+      </w:sdt>
+      <w:r>
+        <w:tab/>
         <w:t xml:space="preserve">Lỗi </w:t>
       </w:r>
       <w:sdt>
@@ -696,6 +958,30 @@
       </w:r>
       <w:r>
         <w:tab/>
+      </w:r>
+      <w:r>
+        <w:t xml:space="preserve">Cần bổ sung </w:t>
+      </w:r>
+      <w:sdt>
+        <w:sdtPr>
+          <w:id w:val="-44295256"/>
+          <w14:checkbox>
+            <w14:checked w14:val="0"/>
+            <w14:checkedState w14:val="2612" w14:font="MS Gothic"/>
+            <w14:uncheckedState w14:val="2610" w14:font="MS Gothic"/>
+          </w14:checkbox>
+        </w:sdtPr>
+        <w:sdtContent>
+          <w:r>
+            <w:rPr>
+              <w:rFonts w:ascii="MS Gothic" w:eastAsia="MS Gothic" w:hAnsi="MS Gothic" w:hint="eastAsia"/>
+            </w:rPr>
+            <w:t>☐</w:t>
+          </w:r>
+        </w:sdtContent>
+      </w:sdt>
+      <w:r>
+        <w:tab/>
         <w:t xml:space="preserve">Lỗi </w:t>
       </w:r>
       <w:sdt>
@@ -754,6 +1040,30 @@
       <w:r>
         <w:tab/>
       </w:r>
+      <w:r>
+        <w:tab/>
+      </w:r>
+      <w:r>
+        <w:t xml:space="preserve">Cần bổ sung </w:t>
+      </w:r>
+      <w:sdt>
+        <w:sdtPr>
+          <w:id w:val="1301269519"/>
+          <w14:checkbox>
+            <w14:checked w14:val="0"/>
+            <w14:checkedState w14:val="2612" w14:font="MS Gothic"/>
+            <w14:uncheckedState w14:val="2610" w14:font="MS Gothic"/>
+          </w14:checkbox>
+        </w:sdtPr>
+        <w:sdtContent>
+          <w:r>
+            <w:rPr>
+              <w:rFonts w:ascii="MS Gothic" w:eastAsia="MS Gothic" w:hAnsi="MS Gothic" w:hint="eastAsia"/>
+            </w:rPr>
+            <w:t>☐</w:t>
+          </w:r>
+        </w:sdtContent>
+      </w:sdt>
       <w:r>
         <w:tab/>
         <w:t xml:space="preserve">Lỗi </w:t>
@@ -822,23 +1132,47 @@
       </w:r>
       <w:r>
         <w:tab/>
+      </w:r>
+      <w:r>
+        <w:t xml:space="preserve">Cần bổ sung </w:t>
+      </w:r>
+      <w:sdt>
+        <w:sdtPr>
+          <w:id w:val="-1737238808"/>
+          <w14:checkbox>
+            <w14:checked w14:val="0"/>
+            <w14:checkedState w14:val="2612" w14:font="MS Gothic"/>
+            <w14:uncheckedState w14:val="2610" w14:font="MS Gothic"/>
+          </w14:checkbox>
+        </w:sdtPr>
+        <w:sdtContent>
+          <w:r>
+            <w:rPr>
+              <w:rFonts w:ascii="MS Gothic" w:eastAsia="MS Gothic" w:hAnsi="MS Gothic" w:hint="eastAsia"/>
+            </w:rPr>
+            <w:t>☐</w:t>
+          </w:r>
+        </w:sdtContent>
+      </w:sdt>
+      <w:r>
+        <w:tab/>
         <w:t xml:space="preserve">Lỗi </w:t>
       </w:r>
       <w:sdt>
         <w:sdtPr>
           <w:id w:val="-1084606694"/>
           <w14:checkbox>
-            <w14:checked w14:val="0"/>
-            <w14:checkedState w14:val="2612" w14:font="MS Gothic"/>
-            <w14:uncheckedState w14:val="2610" w14:font="MS Gothic"/>
-          </w14:checkbox>
-        </w:sdtPr>
-        <w:sdtContent>
-          <w:r>
-            <w:rPr>
-              <w:rFonts w:ascii="MS Gothic" w:eastAsia="MS Gothic" w:hAnsi="MS Gothic" w:hint="eastAsia"/>
-            </w:rPr>
-            <w:t>☐</w:t>
+            <w14:checked w14:val="1"/>
+            <w14:checkedState w14:val="2612" w14:font="MS Gothic"/>
+            <w14:uncheckedState w14:val="2610" w14:font="MS Gothic"/>
+          </w14:checkbox>
+        </w:sdtPr>
+        <w:sdtContent>
+          <w:r>
+            <w:rPr>
+              <w:rFonts w:ascii="MS Gothic" w:eastAsia="MS Gothic" w:hAnsi="MS Gothic" w:hint="eastAsia"/>
+            </w:rPr>
+            <w:t>☒</w:t>
           </w:r>
         </w:sdtContent>
       </w:sdt>
@@ -880,6 +1214,30 @@
       <w:r>
         <w:tab/>
       </w:r>
+      <w:r>
+        <w:tab/>
+      </w:r>
+      <w:r>
+        <w:t xml:space="preserve">Cần bổ sung </w:t>
+      </w:r>
+      <w:sdt>
+        <w:sdtPr>
+          <w:id w:val="1949123551"/>
+          <w14:checkbox>
+            <w14:checked w14:val="0"/>
+            <w14:checkedState w14:val="2612" w14:font="MS Gothic"/>
+            <w14:uncheckedState w14:val="2610" w14:font="MS Gothic"/>
+          </w14:checkbox>
+        </w:sdtPr>
+        <w:sdtContent>
+          <w:r>
+            <w:rPr>
+              <w:rFonts w:ascii="MS Gothic" w:eastAsia="MS Gothic" w:hAnsi="MS Gothic" w:hint="eastAsia"/>
+            </w:rPr>
+            <w:t>☐</w:t>
+          </w:r>
+        </w:sdtContent>
+      </w:sdt>
       <w:r>
         <w:tab/>
         <w:t xml:space="preserve">Lỗi </w:t>
@@ -957,6 +1315,34 @@
           <w14:ligatures w14:val="none"/>
         </w:rPr>
         <w:tab/>
+      </w:r>
+      <w:r>
+        <w:t xml:space="preserve">Cần bổ sung </w:t>
+      </w:r>
+      <w:sdt>
+        <w:sdtPr>
+          <w:id w:val="-520241132"/>
+          <w14:checkbox>
+            <w14:checked w14:val="0"/>
+            <w14:checkedState w14:val="2612" w14:font="MS Gothic"/>
+            <w14:uncheckedState w14:val="2610" w14:font="MS Gothic"/>
+          </w14:checkbox>
+        </w:sdtPr>
+        <w:sdtContent>
+          <w:r>
+            <w:rPr>
+              <w:rFonts w:ascii="MS Gothic" w:eastAsia="MS Gothic" w:hAnsi="MS Gothic" w:hint="eastAsia"/>
+            </w:rPr>
+            <w:t>☐</w:t>
+          </w:r>
+        </w:sdtContent>
+      </w:sdt>
+      <w:r>
+        <w:rPr>
+          <w:kern w:val="0"/>
+          <w14:ligatures w14:val="none"/>
+        </w:rPr>
+        <w:tab/>
         <w:t xml:space="preserve">Lỗi </w:t>
       </w:r>
       <w:sdt>
@@ -1015,7 +1401,7 @@
           </w:rPr>
           <w:id w:val="-2002037855"/>
           <w14:checkbox>
-            <w14:checked w14:val="0"/>
+            <w14:checked w14:val="1"/>
             <w14:checkedState w14:val="2612" w14:font="MS Gothic"/>
             <w14:uncheckedState w14:val="2610" w14:font="MS Gothic"/>
           </w14:checkbox>
@@ -1027,7 +1413,7 @@
               <w:kern w:val="0"/>
               <w14:ligatures w14:val="none"/>
             </w:rPr>
-            <w:t>☐</w:t>
+            <w:t>☒</w:t>
           </w:r>
         </w:sdtContent>
       </w:sdt>
@@ -1038,6 +1424,34 @@
         </w:rPr>
         <w:tab/>
       </w:r>
+      <w:r>
+        <w:rPr>
+          <w:kern w:val="0"/>
+          <w14:ligatures w14:val="none"/>
+        </w:rPr>
+        <w:tab/>
+      </w:r>
+      <w:r>
+        <w:t xml:space="preserve">Cần bổ sung </w:t>
+      </w:r>
+      <w:sdt>
+        <w:sdtPr>
+          <w:id w:val="1323620161"/>
+          <w14:checkbox>
+            <w14:checked w14:val="0"/>
+            <w14:checkedState w14:val="2612" w14:font="MS Gothic"/>
+            <w14:uncheckedState w14:val="2610" w14:font="MS Gothic"/>
+          </w14:checkbox>
+        </w:sdtPr>
+        <w:sdtContent>
+          <w:r>
+            <w:rPr>
+              <w:rFonts w:ascii="MS Gothic" w:eastAsia="MS Gothic" w:hAnsi="MS Gothic" w:hint="eastAsia"/>
+            </w:rPr>
+            <w:t>☐</w:t>
+          </w:r>
+        </w:sdtContent>
+      </w:sdt>
       <w:r>
         <w:rPr>
           <w:kern w:val="0"/>
@@ -1096,7 +1510,7 @@
           </w:rPr>
           <w:id w:val="-435912358"/>
           <w14:checkbox>
-            <w14:checked w14:val="1"/>
+            <w14:checked w14:val="0"/>
             <w14:checkedState w14:val="2612" w14:font="MS Gothic"/>
             <w14:uncheckedState w14:val="2610" w14:font="MS Gothic"/>
           </w14:checkbox>
@@ -1108,7 +1522,7 @@
               <w:kern w:val="0"/>
               <w14:ligatures w14:val="none"/>
             </w:rPr>
-            <w:t>☒</w:t>
+            <w:t>☐</w:t>
           </w:r>
         </w:sdtContent>
       </w:sdt>
@@ -1119,6 +1533,34 @@
         </w:rPr>
         <w:tab/>
       </w:r>
+      <w:r>
+        <w:rPr>
+          <w:kern w:val="0"/>
+          <w14:ligatures w14:val="none"/>
+        </w:rPr>
+        <w:tab/>
+      </w:r>
+      <w:r>
+        <w:t xml:space="preserve">Cần bổ sung </w:t>
+      </w:r>
+      <w:sdt>
+        <w:sdtPr>
+          <w:id w:val="1934619963"/>
+          <w14:checkbox>
+            <w14:checked w14:val="1"/>
+            <w14:checkedState w14:val="2612" w14:font="MS Gothic"/>
+            <w14:uncheckedState w14:val="2610" w14:font="MS Gothic"/>
+          </w14:checkbox>
+        </w:sdtPr>
+        <w:sdtContent>
+          <w:r>
+            <w:rPr>
+              <w:rFonts w:ascii="MS Gothic" w:eastAsia="MS Gothic" w:hAnsi="MS Gothic" w:hint="eastAsia"/>
+            </w:rPr>
+            <w:t>☒</w:t>
+          </w:r>
+        </w:sdtContent>
+      </w:sdt>
       <w:r>
         <w:rPr>
           <w:kern w:val="0"/>
@@ -1209,6 +1651,34 @@
           <w14:ligatures w14:val="none"/>
         </w:rPr>
         <w:tab/>
+      </w:r>
+      <w:r>
+        <w:t xml:space="preserve">Cần bổ sung </w:t>
+      </w:r>
+      <w:sdt>
+        <w:sdtPr>
+          <w:id w:val="-483548238"/>
+          <w14:checkbox>
+            <w14:checked w14:val="1"/>
+            <w14:checkedState w14:val="2612" w14:font="MS Gothic"/>
+            <w14:uncheckedState w14:val="2610" w14:font="MS Gothic"/>
+          </w14:checkbox>
+        </w:sdtPr>
+        <w:sdtContent>
+          <w:r>
+            <w:rPr>
+              <w:rFonts w:ascii="MS Gothic" w:eastAsia="MS Gothic" w:hAnsi="MS Gothic" w:hint="eastAsia"/>
+            </w:rPr>
+            <w:t>☒</w:t>
+          </w:r>
+        </w:sdtContent>
+      </w:sdt>
+      <w:r>
+        <w:rPr>
+          <w:kern w:val="0"/>
+          <w14:ligatures w14:val="none"/>
+        </w:rPr>
+        <w:tab/>
         <w:t xml:space="preserve">Lỗi </w:t>
       </w:r>
       <w:sdt>
@@ -1264,7 +1734,7 @@
           </w:rPr>
           <w:id w:val="928616582"/>
           <w14:checkbox>
-            <w14:checked w14:val="0"/>
+            <w14:checked w14:val="1"/>
             <w14:checkedState w14:val="2612" w14:font="MS Gothic"/>
             <w14:uncheckedState w14:val="2610" w14:font="MS Gothic"/>
           </w14:checkbox>
@@ -1276,7 +1746,7 @@
               <w:kern w:val="0"/>
               <w14:ligatures w14:val="none"/>
             </w:rPr>
-            <w:t>☐</w:t>
+            <w:t>☒</w:t>
           </w:r>
         </w:sdtContent>
       </w:sdt>
@@ -1287,6 +1757,34 @@
         </w:rPr>
         <w:tab/>
       </w:r>
+      <w:r>
+        <w:rPr>
+          <w:kern w:val="0"/>
+          <w14:ligatures w14:val="none"/>
+        </w:rPr>
+        <w:tab/>
+      </w:r>
+      <w:r>
+        <w:t xml:space="preserve">Cần bổ sung </w:t>
+      </w:r>
+      <w:sdt>
+        <w:sdtPr>
+          <w:id w:val="319159165"/>
+          <w14:checkbox>
+            <w14:checked w14:val="0"/>
+            <w14:checkedState w14:val="2612" w14:font="MS Gothic"/>
+            <w14:uncheckedState w14:val="2610" w14:font="MS Gothic"/>
+          </w14:checkbox>
+        </w:sdtPr>
+        <w:sdtContent>
+          <w:r>
+            <w:rPr>
+              <w:rFonts w:ascii="MS Gothic" w:eastAsia="MS Gothic" w:hAnsi="MS Gothic" w:hint="eastAsia"/>
+            </w:rPr>
+            <w:t>☐</w:t>
+          </w:r>
+        </w:sdtContent>
+      </w:sdt>
       <w:r>
         <w:rPr>
           <w:kern w:val="0"/>
@@ -1371,6 +1869,34 @@
         </w:rPr>
         <w:tab/>
       </w:r>
+      <w:r>
+        <w:rPr>
+          <w:kern w:val="0"/>
+          <w14:ligatures w14:val="none"/>
+        </w:rPr>
+        <w:tab/>
+      </w:r>
+      <w:r>
+        <w:t xml:space="preserve">Cần bổ sung </w:t>
+      </w:r>
+      <w:sdt>
+        <w:sdtPr>
+          <w:id w:val="-1695688683"/>
+          <w14:checkbox>
+            <w14:checked w14:val="0"/>
+            <w14:checkedState w14:val="2612" w14:font="MS Gothic"/>
+            <w14:uncheckedState w14:val="2610" w14:font="MS Gothic"/>
+          </w14:checkbox>
+        </w:sdtPr>
+        <w:sdtContent>
+          <w:r>
+            <w:rPr>
+              <w:rFonts w:ascii="MS Gothic" w:eastAsia="MS Gothic" w:hAnsi="MS Gothic" w:hint="eastAsia"/>
+            </w:rPr>
+            <w:t>☐</w:t>
+          </w:r>
+        </w:sdtContent>
+      </w:sdt>
       <w:r>
         <w:rPr>
           <w:kern w:val="0"/>

</xml_diff>

<commit_message>
Fix bug in InfoAccount Admin
</commit_message>
<xml_diff>
--- a/Documents/CheckList.docx
+++ b/Documents/CheckList.docx
@@ -100,8 +100,6 @@
       </w:r>
       <w:r>
         <w:tab/>
-      </w:r>
-      <w:r>
         <w:t xml:space="preserve">Hoàn thành </w:t>
       </w:r>
       <w:sdt>
@@ -127,8 +125,6 @@
       </w:r>
       <w:r>
         <w:tab/>
-      </w:r>
-      <w:r>
         <w:t xml:space="preserve">Cần bổ sung </w:t>
       </w:r>
       <w:sdt>
@@ -184,8 +180,6 @@
       </w:r>
       <w:r>
         <w:tab/>
-      </w:r>
-      <w:r>
         <w:t xml:space="preserve">Hoàn thành </w:t>
       </w:r>
       <w:sdt>
@@ -211,8 +205,6 @@
       </w:r>
       <w:r>
         <w:tab/>
-      </w:r>
-      <w:r>
         <w:t xml:space="preserve">Cần bổ sung </w:t>
       </w:r>
       <w:sdt>
@@ -268,8 +260,6 @@
       </w:r>
       <w:r>
         <w:tab/>
-      </w:r>
-      <w:r>
         <w:t xml:space="preserve">Hoàn thành </w:t>
       </w:r>
       <w:sdt>
@@ -295,8 +285,6 @@
       </w:r>
       <w:r>
         <w:tab/>
-      </w:r>
-      <w:r>
         <w:t xml:space="preserve">Cần bổ sung </w:t>
       </w:r>
       <w:sdt>
@@ -352,8 +340,6 @@
       </w:r>
       <w:r>
         <w:tab/>
-      </w:r>
-      <w:r>
         <w:t xml:space="preserve">Hoàn thành </w:t>
       </w:r>
       <w:sdt>
@@ -379,8 +365,6 @@
       </w:r>
       <w:r>
         <w:tab/>
-      </w:r>
-      <w:r>
         <w:t xml:space="preserve">Cần bổ sung </w:t>
       </w:r>
       <w:sdt>
@@ -436,8 +420,6 @@
       </w:r>
       <w:r>
         <w:tab/>
-      </w:r>
-      <w:r>
         <w:t xml:space="preserve">Hoàn thành </w:t>
       </w:r>
       <w:sdt>
@@ -463,8 +445,6 @@
       </w:r>
       <w:r>
         <w:tab/>
-      </w:r>
-      <w:r>
         <w:t xml:space="preserve">Cần bổ sung </w:t>
       </w:r>
       <w:sdt>
@@ -517,8 +497,6 @@
       </w:r>
       <w:r>
         <w:tab/>
-      </w:r>
-      <w:r>
         <w:t xml:space="preserve">Hoàn thành </w:t>
       </w:r>
       <w:sdt>
@@ -544,8 +522,6 @@
       </w:r>
       <w:r>
         <w:tab/>
-      </w:r>
-      <w:r>
         <w:t xml:space="preserve">Cần bổ sung </w:t>
       </w:r>
       <w:sdt>
@@ -601,8 +577,6 @@
       </w:r>
       <w:r>
         <w:tab/>
-      </w:r>
-      <w:r>
         <w:t xml:space="preserve">Hoàn thành </w:t>
       </w:r>
       <w:sdt>
@@ -628,8 +602,6 @@
       </w:r>
       <w:r>
         <w:tab/>
-      </w:r>
-      <w:r>
         <w:t xml:space="preserve">Cần bổ sung </w:t>
       </w:r>
       <w:sdt>
@@ -682,8 +654,6 @@
       </w:r>
       <w:r>
         <w:tab/>
-      </w:r>
-      <w:r>
         <w:t xml:space="preserve">Hoàn thành </w:t>
       </w:r>
       <w:sdt>
@@ -709,8 +679,6 @@
       </w:r>
       <w:r>
         <w:tab/>
-      </w:r>
-      <w:r>
         <w:t xml:space="preserve">Cần bổ sung </w:t>
       </w:r>
       <w:sdt>
@@ -766,8 +734,6 @@
       </w:r>
       <w:r>
         <w:tab/>
-      </w:r>
-      <w:r>
         <w:t xml:space="preserve">Hoàn thành </w:t>
       </w:r>
       <w:sdt>
@@ -793,8 +759,6 @@
       </w:r>
       <w:r>
         <w:tab/>
-      </w:r>
-      <w:r>
         <w:t xml:space="preserve">Cần bổ sung </w:t>
       </w:r>
       <w:sdt>
@@ -850,8 +814,6 @@
       </w:r>
       <w:r>
         <w:tab/>
-      </w:r>
-      <w:r>
         <w:t xml:space="preserve">Hoàn thành </w:t>
       </w:r>
       <w:sdt>
@@ -877,8 +839,6 @@
       </w:r>
       <w:r>
         <w:tab/>
-      </w:r>
-      <w:r>
         <w:t xml:space="preserve">Cần bổ sung </w:t>
       </w:r>
       <w:sdt>
@@ -931,8 +891,6 @@
       </w:r>
       <w:r>
         <w:tab/>
-      </w:r>
-      <w:r>
         <w:t xml:space="preserve">Hoàn thành </w:t>
       </w:r>
       <w:sdt>
@@ -958,8 +916,6 @@
       </w:r>
       <w:r>
         <w:tab/>
-      </w:r>
-      <w:r>
         <w:t xml:space="preserve">Cần bổ sung </w:t>
       </w:r>
       <w:sdt>
@@ -1015,8 +971,6 @@
       </w:r>
       <w:r>
         <w:tab/>
-      </w:r>
-      <w:r>
         <w:t xml:space="preserve">Hoàn thành </w:t>
       </w:r>
       <w:sdt>
@@ -1042,8 +996,6 @@
       </w:r>
       <w:r>
         <w:tab/>
-      </w:r>
-      <w:r>
         <w:t xml:space="preserve">Cần bổ sung </w:t>
       </w:r>
       <w:sdt>
@@ -1113,27 +1065,25 @@
         <w:sdtPr>
           <w:id w:val="1258552492"/>
           <w14:checkbox>
-            <w14:checked w14:val="0"/>
-            <w14:checkedState w14:val="2612" w14:font="MS Gothic"/>
-            <w14:uncheckedState w14:val="2610" w14:font="MS Gothic"/>
-          </w14:checkbox>
-        </w:sdtPr>
-        <w:sdtContent>
-          <w:r>
-            <w:rPr>
-              <w:rFonts w:ascii="MS Gothic" w:eastAsia="MS Gothic" w:hAnsi="MS Gothic" w:hint="eastAsia"/>
-            </w:rPr>
-            <w:t>☐</w:t>
-          </w:r>
-        </w:sdtContent>
-      </w:sdt>
-      <w:r>
-        <w:tab/>
-      </w:r>
-      <w:r>
-        <w:tab/>
-      </w:r>
-      <w:r>
+            <w14:checked w14:val="1"/>
+            <w14:checkedState w14:val="2612" w14:font="MS Gothic"/>
+            <w14:uncheckedState w14:val="2610" w14:font="MS Gothic"/>
+          </w14:checkbox>
+        </w:sdtPr>
+        <w:sdtContent>
+          <w:r>
+            <w:rPr>
+              <w:rFonts w:ascii="MS Gothic" w:eastAsia="MS Gothic" w:hAnsi="MS Gothic" w:hint="eastAsia"/>
+            </w:rPr>
+            <w:t>☒</w:t>
+          </w:r>
+        </w:sdtContent>
+      </w:sdt>
+      <w:r>
+        <w:tab/>
+      </w:r>
+      <w:r>
+        <w:tab/>
         <w:t xml:space="preserve">Cần bổ sung </w:t>
       </w:r>
       <w:sdt>
@@ -1162,17 +1112,17 @@
         <w:sdtPr>
           <w:id w:val="-1084606694"/>
           <w14:checkbox>
-            <w14:checked w14:val="1"/>
-            <w14:checkedState w14:val="2612" w14:font="MS Gothic"/>
-            <w14:uncheckedState w14:val="2610" w14:font="MS Gothic"/>
-          </w14:checkbox>
-        </w:sdtPr>
-        <w:sdtContent>
-          <w:r>
-            <w:rPr>
-              <w:rFonts w:ascii="MS Gothic" w:eastAsia="MS Gothic" w:hAnsi="MS Gothic" w:hint="eastAsia"/>
-            </w:rPr>
-            <w:t>☒</w:t>
+            <w14:checked w14:val="0"/>
+            <w14:checkedState w14:val="2612" w14:font="MS Gothic"/>
+            <w14:uncheckedState w14:val="2610" w14:font="MS Gothic"/>
+          </w14:checkbox>
+        </w:sdtPr>
+        <w:sdtContent>
+          <w:r>
+            <w:rPr>
+              <w:rFonts w:ascii="MS Gothic" w:eastAsia="MS Gothic" w:hAnsi="MS Gothic" w:hint="eastAsia"/>
+            </w:rPr>
+            <w:t>☐</w:t>
           </w:r>
         </w:sdtContent>
       </w:sdt>
@@ -1189,8 +1139,6 @@
       </w:r>
       <w:r>
         <w:tab/>
-      </w:r>
-      <w:r>
         <w:t xml:space="preserve">Hoàn thành </w:t>
       </w:r>
       <w:sdt>
@@ -1216,8 +1164,6 @@
       </w:r>
       <w:r>
         <w:tab/>
-      </w:r>
-      <w:r>
         <w:t xml:space="preserve">Cần bổ sung </w:t>
       </w:r>
       <w:sdt>

</xml_diff>

<commit_message>
Fix delete feature ExamDepartment
</commit_message>
<xml_diff>
--- a/Documents/CheckList.docx
+++ b/Documents/CheckList.docx
@@ -5,6 +5,7 @@
     <w:p>
       <w:pPr>
         <w:pStyle w:val="Title"/>
+        <w:ind w:firstLine="720"/>
       </w:pPr>
       <w:r>
         <w:t>CHECKLIST</w:t>
@@ -1002,17 +1003,17 @@
         <w:sdtPr>
           <w:id w:val="1301269519"/>
           <w14:checkbox>
-            <w14:checked w14:val="0"/>
-            <w14:checkedState w14:val="2612" w14:font="MS Gothic"/>
-            <w14:uncheckedState w14:val="2610" w14:font="MS Gothic"/>
-          </w14:checkbox>
-        </w:sdtPr>
-        <w:sdtContent>
-          <w:r>
-            <w:rPr>
-              <w:rFonts w:ascii="MS Gothic" w:eastAsia="MS Gothic" w:hAnsi="MS Gothic" w:hint="eastAsia"/>
-            </w:rPr>
-            <w:t>☐</w:t>
+            <w14:checked w14:val="1"/>
+            <w14:checkedState w14:val="2612" w14:font="MS Gothic"/>
+            <w14:uncheckedState w14:val="2610" w14:font="MS Gothic"/>
+          </w14:checkbox>
+        </w:sdtPr>
+        <w:sdtContent>
+          <w:r>
+            <w:rPr>
+              <w:rFonts w:ascii="MS Gothic" w:eastAsia="MS Gothic" w:hAnsi="MS Gothic" w:hint="eastAsia"/>
+            </w:rPr>
+            <w:t>☒</w:t>
           </w:r>
         </w:sdtContent>
       </w:sdt>
@@ -1024,17 +1025,17 @@
         <w:sdtPr>
           <w:id w:val="-1231305694"/>
           <w14:checkbox>
-            <w14:checked w14:val="1"/>
-            <w14:checkedState w14:val="2612" w14:font="MS Gothic"/>
-            <w14:uncheckedState w14:val="2610" w14:font="MS Gothic"/>
-          </w14:checkbox>
-        </w:sdtPr>
-        <w:sdtContent>
-          <w:r>
-            <w:rPr>
-              <w:rFonts w:ascii="MS Gothic" w:eastAsia="MS Gothic" w:hAnsi="MS Gothic" w:hint="eastAsia"/>
-            </w:rPr>
-            <w:t>☒</w:t>
+            <w14:checked w14:val="0"/>
+            <w14:checkedState w14:val="2612" w14:font="MS Gothic"/>
+            <w14:uncheckedState w14:val="2610" w14:font="MS Gothic"/>
+          </w14:checkbox>
+        </w:sdtPr>
+        <w:sdtContent>
+          <w:r>
+            <w:rPr>
+              <w:rFonts w:ascii="MS Gothic" w:eastAsia="MS Gothic" w:hAnsi="MS Gothic" w:hint="eastAsia"/>
+            </w:rPr>
+            <w:t>☐</w:t>
           </w:r>
         </w:sdtContent>
       </w:sdt>

</xml_diff>

<commit_message>
Rename control and add logout code
</commit_message>
<xml_diff>
--- a/Documents/CheckList.docx
+++ b/Documents/CheckList.docx
@@ -5,7 +5,6 @@
     <w:p>
       <w:pPr>
         <w:pStyle w:val="Title"/>
-        <w:ind w:firstLine="720"/>
       </w:pPr>
       <w:r>
         <w:t>CHECKLIST</w:t>
@@ -686,17 +685,17 @@
         <w:sdtPr>
           <w:id w:val="1481271419"/>
           <w14:checkbox>
-            <w14:checked w14:val="0"/>
-            <w14:checkedState w14:val="2612" w14:font="MS Gothic"/>
-            <w14:uncheckedState w14:val="2610" w14:font="MS Gothic"/>
-          </w14:checkbox>
-        </w:sdtPr>
-        <w:sdtContent>
-          <w:r>
-            <w:rPr>
-              <w:rFonts w:ascii="MS Gothic" w:eastAsia="MS Gothic" w:hAnsi="MS Gothic" w:hint="eastAsia"/>
-            </w:rPr>
-            <w:t>☐</w:t>
+            <w14:checked w14:val="1"/>
+            <w14:checkedState w14:val="2612" w14:font="MS Gothic"/>
+            <w14:uncheckedState w14:val="2610" w14:font="MS Gothic"/>
+          </w14:checkbox>
+        </w:sdtPr>
+        <w:sdtContent>
+          <w:r>
+            <w:rPr>
+              <w:rFonts w:ascii="MS Gothic" w:eastAsia="MS Gothic" w:hAnsi="MS Gothic" w:hint="eastAsia"/>
+            </w:rPr>
+            <w:t>☒</w:t>
           </w:r>
         </w:sdtContent>
       </w:sdt>
@@ -708,17 +707,17 @@
         <w:sdtPr>
           <w:id w:val="447822851"/>
           <w14:checkbox>
-            <w14:checked w14:val="1"/>
-            <w14:checkedState w14:val="2612" w14:font="MS Gothic"/>
-            <w14:uncheckedState w14:val="2610" w14:font="MS Gothic"/>
-          </w14:checkbox>
-        </w:sdtPr>
-        <w:sdtContent>
-          <w:r>
-            <w:rPr>
-              <w:rFonts w:ascii="MS Gothic" w:eastAsia="MS Gothic" w:hAnsi="MS Gothic" w:hint="eastAsia"/>
-            </w:rPr>
-            <w:t>☒</w:t>
+            <w14:checked w14:val="0"/>
+            <w14:checkedState w14:val="2612" w14:font="MS Gothic"/>
+            <w14:uncheckedState w14:val="2610" w14:font="MS Gothic"/>
+          </w14:checkbox>
+        </w:sdtPr>
+        <w:sdtContent>
+          <w:r>
+            <w:rPr>
+              <w:rFonts w:ascii="MS Gothic" w:eastAsia="MS Gothic" w:hAnsi="MS Gothic" w:hint="eastAsia"/>
+            </w:rPr>
+            <w:t>☐</w:t>
           </w:r>
         </w:sdtContent>
       </w:sdt>
@@ -1233,7 +1232,7 @@
           </w:rPr>
           <w:id w:val="1569913497"/>
           <w14:checkbox>
-            <w14:checked w14:val="1"/>
+            <w14:checked w14:val="0"/>
             <w14:checkedState w14:val="2612" w14:font="MS Gothic"/>
             <w14:uncheckedState w14:val="2610" w14:font="MS Gothic"/>
           </w14:checkbox>
@@ -1245,7 +1244,7 @@
               <w:kern w:val="0"/>
               <w14:ligatures w14:val="none"/>
             </w:rPr>
-            <w:t>☒</w:t>
+            <w:t>☐</w:t>
           </w:r>
         </w:sdtContent>
       </w:sdt>
@@ -1270,17 +1269,17 @@
         <w:sdtPr>
           <w:id w:val="-520241132"/>
           <w14:checkbox>
-            <w14:checked w14:val="0"/>
-            <w14:checkedState w14:val="2612" w14:font="MS Gothic"/>
-            <w14:uncheckedState w14:val="2610" w14:font="MS Gothic"/>
-          </w14:checkbox>
-        </w:sdtPr>
-        <w:sdtContent>
-          <w:r>
-            <w:rPr>
-              <w:rFonts w:ascii="MS Gothic" w:eastAsia="MS Gothic" w:hAnsi="MS Gothic" w:hint="eastAsia"/>
-            </w:rPr>
-            <w:t>☐</w:t>
+            <w14:checked w14:val="1"/>
+            <w14:checkedState w14:val="2612" w14:font="MS Gothic"/>
+            <w14:uncheckedState w14:val="2610" w14:font="MS Gothic"/>
+          </w14:checkbox>
+        </w:sdtPr>
+        <w:sdtContent>
+          <w:r>
+            <w:rPr>
+              <w:rFonts w:ascii="MS Gothic" w:eastAsia="MS Gothic" w:hAnsi="MS Gothic" w:hint="eastAsia"/>
+            </w:rPr>
+            <w:t>☒</w:t>
           </w:r>
         </w:sdtContent>
       </w:sdt>

</xml_diff>

<commit_message>
Add feature for ScoreView
</commit_message>
<xml_diff>
--- a/Documents/CheckList.docx
+++ b/Documents/CheckList.docx
@@ -1765,6 +1765,12 @@
       </w:sdt>
     </w:p>
     <w:p>
+      <w:pPr>
+        <w:rPr>
+          <w:kern w:val="0"/>
+          <w14:ligatures w14:val="none"/>
+        </w:rPr>
+      </w:pPr>
       <w:r>
         <w:t>- LoginForm</w:t>
       </w:r>
@@ -1876,6 +1882,122 @@
         </w:sdtContent>
       </w:sdt>
     </w:p>
+    <w:p>
+      <w:r>
+        <w:t xml:space="preserve">- </w:t>
+      </w:r>
+      <w:r>
+        <w:t>ScoreView</w:t>
+      </w:r>
+      <w:r>
+        <w:tab/>
+      </w:r>
+      <w:r>
+        <w:tab/>
+      </w:r>
+      <w:r>
+        <w:tab/>
+      </w:r>
+      <w:r>
+        <w:rPr>
+          <w:kern w:val="0"/>
+          <w14:ligatures w14:val="none"/>
+        </w:rPr>
+        <w:t xml:space="preserve">Hoàn thành </w:t>
+      </w:r>
+      <w:sdt>
+        <w:sdtPr>
+          <w:rPr>
+            <w:kern w:val="0"/>
+            <w14:ligatures w14:val="none"/>
+          </w:rPr>
+          <w:id w:val="23993133"/>
+          <w14:checkbox>
+            <w14:checked w14:val="1"/>
+            <w14:checkedState w14:val="2612" w14:font="MS Gothic"/>
+            <w14:uncheckedState w14:val="2610" w14:font="MS Gothic"/>
+          </w14:checkbox>
+        </w:sdtPr>
+        <w:sdtContent>
+          <w:r>
+            <w:rPr>
+              <w:rFonts w:ascii="MS Gothic" w:eastAsia="MS Gothic" w:hAnsi="MS Gothic" w:hint="eastAsia"/>
+              <w:kern w:val="0"/>
+              <w14:ligatures w14:val="none"/>
+            </w:rPr>
+            <w:t>☒</w:t>
+          </w:r>
+        </w:sdtContent>
+      </w:sdt>
+      <w:r>
+        <w:rPr>
+          <w:kern w:val="0"/>
+          <w14:ligatures w14:val="none"/>
+        </w:rPr>
+        <w:tab/>
+      </w:r>
+      <w:r>
+        <w:rPr>
+          <w:kern w:val="0"/>
+          <w14:ligatures w14:val="none"/>
+        </w:rPr>
+        <w:tab/>
+      </w:r>
+      <w:r>
+        <w:t xml:space="preserve">Cần bổ sung </w:t>
+      </w:r>
+      <w:sdt>
+        <w:sdtPr>
+          <w:id w:val="-390962212"/>
+          <w14:checkbox>
+            <w14:checked w14:val="0"/>
+            <w14:checkedState w14:val="2612" w14:font="MS Gothic"/>
+            <w14:uncheckedState w14:val="2610" w14:font="MS Gothic"/>
+          </w14:checkbox>
+        </w:sdtPr>
+        <w:sdtContent>
+          <w:r>
+            <w:rPr>
+              <w:rFonts w:ascii="MS Gothic" w:eastAsia="MS Gothic" w:hAnsi="MS Gothic" w:hint="eastAsia"/>
+            </w:rPr>
+            <w:t>☐</w:t>
+          </w:r>
+        </w:sdtContent>
+      </w:sdt>
+      <w:r>
+        <w:rPr>
+          <w:kern w:val="0"/>
+          <w14:ligatures w14:val="none"/>
+        </w:rPr>
+        <w:tab/>
+        <w:t xml:space="preserve">Lỗi </w:t>
+      </w:r>
+      <w:sdt>
+        <w:sdtPr>
+          <w:rPr>
+            <w:kern w:val="0"/>
+            <w14:ligatures w14:val="none"/>
+          </w:rPr>
+          <w:id w:val="1188485529"/>
+          <w14:checkbox>
+            <w14:checked w14:val="0"/>
+            <w14:checkedState w14:val="2612" w14:font="MS Gothic"/>
+            <w14:uncheckedState w14:val="2610" w14:font="MS Gothic"/>
+          </w14:checkbox>
+        </w:sdtPr>
+        <w:sdtContent>
+          <w:r>
+            <w:rPr>
+              <w:rFonts w:ascii="MS Gothic" w:eastAsia="MS Gothic" w:hAnsi="MS Gothic" w:hint="eastAsia"/>
+              <w:kern w:val="0"/>
+              <w14:ligatures w14:val="none"/>
+            </w:rPr>
+            <w:t>☐</w:t>
+          </w:r>
+        </w:sdtContent>
+      </w:sdt>
+    </w:p>
+    <w:p/>
     <w:sectPr>
       <w:pgSz w:w="12240" w:h="15840"/>
       <w:pgMar w:top="1440" w:right="1440" w:bottom="1440" w:left="1440" w:header="720" w:footer="720" w:gutter="0"/>

</xml_diff>